<commit_message>
Updated version for overview,references and definitions
</commit_message>
<xml_diff>
--- a/documentation/spmp/jose.docx
+++ b/documentation/spmp/jose.docx
@@ -10,46 +10,29 @@
           <w:szCs w:val="36"/>
         </w:rPr>
       </w:pPr>
-    </w:p>
-    <w:p>
-      <w:pPr>
-        <w:rPr>
-          <w:rFonts w:cstheme="minorHAnsi"/>
-          <w:sz w:val="36"/>
-          <w:szCs w:val="36"/>
-        </w:rPr>
-      </w:pPr>
-      <w:r>
-        <w:rPr>
-          <w:rFonts w:cstheme="minorHAnsi"/>
-          <w:sz w:val="36"/>
-          <w:szCs w:val="36"/>
-        </w:rPr>
-        <w:t>1.</w:t>
-      </w:r>
-      <w:r>
-        <w:rPr>
-          <w:rFonts w:cstheme="minorHAnsi"/>
-          <w:sz w:val="36"/>
-          <w:szCs w:val="36"/>
-        </w:rPr>
-        <w:t xml:space="preserve">5 </w:t>
-      </w:r>
-      <w:r>
-        <w:rPr>
-          <w:rFonts w:cstheme="minorHAnsi"/>
-          <w:sz w:val="36"/>
-          <w:szCs w:val="36"/>
-        </w:rPr>
-        <w:t xml:space="preserve">- </w:t>
-      </w:r>
-      <w:r>
-        <w:rPr>
-          <w:rFonts w:cstheme="minorHAnsi"/>
-          <w:sz w:val="36"/>
-          <w:szCs w:val="36"/>
-        </w:rPr>
-        <w:t>Overview</w:t>
+      <w:r>
+        <w:rPr>
+          <w:rFonts w:cstheme="minorHAnsi"/>
+          <w:sz w:val="36"/>
+          <w:szCs w:val="36"/>
+        </w:rPr>
+        <w:t>1.0</w:t>
+      </w:r>
+      <w:r>
+        <w:rPr>
+          <w:rFonts w:cstheme="minorHAnsi"/>
+          <w:sz w:val="36"/>
+          <w:szCs w:val="36"/>
+        </w:rPr>
+        <w:t xml:space="preserve"> Overview</w:t>
+      </w:r>
+    </w:p>
+    <w:p>
+      <w:r>
+        <w:t>This Software Project Management Plan (SPMP) for the MLS Project(?) Outlines</w:t>
+      </w:r>
+      <w:r>
+        <w:t xml:space="preserve"> the goals and deliverables.</w:t>
       </w:r>
     </w:p>
     <w:p>
@@ -273,45 +256,244 @@
         <w:rPr>
           <w:rFonts w:cstheme="minorHAnsi"/>
         </w:rPr>
-        <w:t xml:space="preserve"> assignm</w:t>
+        <w:t xml:space="preserve"> assignment</w:t>
+      </w:r>
+      <w:r>
+        <w:rPr>
+          <w:rFonts w:cstheme="minorHAnsi"/>
+        </w:rPr>
+        <w:t xml:space="preserve"> </w:t>
+      </w:r>
+      <w:r>
+        <w:rPr>
+          <w:rFonts w:cstheme="minorHAnsi"/>
+        </w:rPr>
+        <w:t xml:space="preserve">feedback </w:t>
+      </w:r>
+      <w:r>
+        <w:rPr>
+          <w:rFonts w:cstheme="minorHAnsi"/>
+        </w:rPr>
+        <w:t xml:space="preserve">is done through </w:t>
+      </w:r>
+      <w:r>
+        <w:rPr>
+          <w:rFonts w:cstheme="minorHAnsi"/>
+        </w:rPr>
+        <w:t xml:space="preserve">web </w:t>
+      </w:r>
+      <w:r>
+        <w:rPr>
+          <w:rFonts w:cstheme="minorHAnsi"/>
+        </w:rPr>
+        <w:t>browser</w:t>
+      </w:r>
+      <w:r>
+        <w:rPr>
+          <w:rFonts w:cstheme="minorHAnsi"/>
+        </w:rPr>
+        <w:t>.</w:t>
+      </w:r>
+    </w:p>
+    <w:p>
+      <w:pPr>
+        <w:rPr>
+          <w:rFonts w:cstheme="minorHAnsi"/>
+        </w:rPr>
+      </w:pPr>
+    </w:p>
+    <w:p>
+      <w:pPr>
+        <w:pStyle w:val="ListParagraph"/>
+        <w:numPr>
+          <w:ilvl w:val="1"/>
+          <w:numId w:val="3"/>
+        </w:numPr>
+        <w:rPr>
+          <w:rFonts w:cstheme="minorHAnsi"/>
+          <w:sz w:val="36"/>
+          <w:szCs w:val="36"/>
+        </w:rPr>
+      </w:pPr>
+      <w:r>
+        <w:rPr>
+          <w:rFonts w:cstheme="minorHAnsi"/>
+          <w:sz w:val="36"/>
+          <w:szCs w:val="36"/>
+        </w:rPr>
+        <w:t>Project Summary</w:t>
+      </w:r>
+    </w:p>
+    <w:p>
+      <w:r>
+        <w:t xml:space="preserve">This Software Project Management Plan (SPMP) gives an overview of </w:t>
+      </w:r>
+    </w:p>
+    <w:p>
+      <w:pPr>
+        <w:pStyle w:val="ListParagraph"/>
+        <w:numPr>
+          <w:ilvl w:val="0"/>
+          <w:numId w:val="6"/>
+        </w:numPr>
+      </w:pPr>
+      <w:r>
+        <w:t>T</w:t>
+      </w:r>
+      <w:r>
+        <w:t>he purpose</w:t>
       </w:r>
       <w:bookmarkStart w:id="0" w:name="_GoBack"/>
       <w:bookmarkEnd w:id="0"/>
-      <w:r>
-        <w:rPr>
-          <w:rFonts w:cstheme="minorHAnsi"/>
-        </w:rPr>
-        <w:t>ent</w:t>
-      </w:r>
-      <w:r>
-        <w:rPr>
-          <w:rFonts w:cstheme="minorHAnsi"/>
+    </w:p>
+    <w:p>
+      <w:pPr>
+        <w:pStyle w:val="ListParagraph"/>
+        <w:numPr>
+          <w:ilvl w:val="0"/>
+          <w:numId w:val="6"/>
+        </w:numPr>
+      </w:pPr>
+      <w:r>
+        <w:t>scope</w:t>
+      </w:r>
+    </w:p>
+    <w:p>
+      <w:pPr>
+        <w:pStyle w:val="ListParagraph"/>
+        <w:numPr>
+          <w:ilvl w:val="0"/>
+          <w:numId w:val="6"/>
+        </w:numPr>
+      </w:pPr>
+      <w:r>
+        <w:t xml:space="preserve">objectives of the </w:t>
+      </w:r>
+      <w:r>
+        <w:t xml:space="preserve">MLS </w:t>
+      </w:r>
+      <w:r>
+        <w:t xml:space="preserve">project. </w:t>
+      </w:r>
+    </w:p>
+    <w:p>
+      <w:pPr>
+        <w:pStyle w:val="ListParagraph"/>
+        <w:numPr>
+          <w:ilvl w:val="0"/>
+          <w:numId w:val="6"/>
+        </w:numPr>
+      </w:pPr>
+      <w:r>
+        <w:rPr>
+          <w:rFonts w:cstheme="minorHAnsi"/>
+        </w:rPr>
+        <w:t>Assumptions and constraints</w:t>
+      </w:r>
+    </w:p>
+    <w:p>
+      <w:pPr>
+        <w:pStyle w:val="ListParagraph"/>
+        <w:numPr>
+          <w:ilvl w:val="0"/>
+          <w:numId w:val="6"/>
+        </w:numPr>
+      </w:pPr>
+      <w:r>
+        <w:rPr>
+          <w:rFonts w:cstheme="minorHAnsi"/>
+        </w:rPr>
+        <w:t>Project deliverables</w:t>
+      </w:r>
+    </w:p>
+    <w:p>
+      <w:pPr>
+        <w:pStyle w:val="ListParagraph"/>
+        <w:numPr>
+          <w:ilvl w:val="0"/>
+          <w:numId w:val="6"/>
+        </w:numPr>
+      </w:pPr>
+      <w:r>
+        <w:rPr>
+          <w:rFonts w:cstheme="minorHAnsi"/>
+        </w:rPr>
+        <w:t>S</w:t>
+      </w:r>
+      <w:r>
+        <w:rPr>
+          <w:rFonts w:cstheme="minorHAnsi"/>
+        </w:rPr>
+        <w:t>chedule</w:t>
+      </w:r>
+      <w:r>
+        <w:rPr>
+          <w:rFonts w:cstheme="minorHAnsi"/>
+        </w:rPr>
+        <w:t xml:space="preserve"> summary</w:t>
+      </w:r>
+    </w:p>
+    <w:p>
+      <w:pPr>
+        <w:rPr>
+          <w:rFonts w:cstheme="minorHAnsi"/>
+          <w:sz w:val="36"/>
+          <w:szCs w:val="36"/>
+        </w:rPr>
+      </w:pPr>
+    </w:p>
+    <w:p>
+      <w:pPr>
+        <w:rPr>
+          <w:rFonts w:cstheme="minorHAnsi"/>
+          <w:sz w:val="36"/>
+          <w:szCs w:val="36"/>
+        </w:rPr>
+      </w:pPr>
+      <w:r>
+        <w:rPr>
+          <w:rFonts w:cstheme="minorHAnsi"/>
+          <w:sz w:val="36"/>
+          <w:szCs w:val="36"/>
+        </w:rPr>
+        <w:t>1.1.1</w:t>
+      </w:r>
+      <w:r>
+        <w:rPr>
+          <w:rFonts w:cstheme="minorHAnsi"/>
+          <w:sz w:val="36"/>
+          <w:szCs w:val="36"/>
         </w:rPr>
         <w:t xml:space="preserve"> </w:t>
       </w:r>
       <w:r>
         <w:rPr>
           <w:rFonts w:cstheme="minorHAnsi"/>
-        </w:rPr>
-        <w:t xml:space="preserve">feedback </w:t>
-      </w:r>
-      <w:r>
-        <w:rPr>
-          <w:rFonts w:cstheme="minorHAnsi"/>
-        </w:rPr>
-        <w:t xml:space="preserve">is done through </w:t>
-      </w:r>
-      <w:r>
-        <w:rPr>
-          <w:rFonts w:cstheme="minorHAnsi"/>
-        </w:rPr>
-        <w:t xml:space="preserve">web </w:t>
-      </w:r>
-      <w:r>
-        <w:rPr>
-          <w:rFonts w:cstheme="minorHAnsi"/>
-        </w:rPr>
-        <w:t>browser</w:t>
+          <w:sz w:val="36"/>
+          <w:szCs w:val="36"/>
+        </w:rPr>
+        <w:t>Purpose</w:t>
+      </w:r>
+      <w:r>
+        <w:rPr>
+          <w:rFonts w:cstheme="minorHAnsi"/>
+          <w:sz w:val="36"/>
+          <w:szCs w:val="36"/>
+        </w:rPr>
+        <w:t>, scope and objectives</w:t>
+      </w:r>
+    </w:p>
+    <w:p>
+      <w:pPr>
+        <w:rPr>
+          <w:rFonts w:cstheme="minorHAnsi"/>
+        </w:rPr>
+      </w:pPr>
+      <w:r>
+        <w:rPr>
+          <w:rFonts w:cstheme="minorHAnsi"/>
+        </w:rPr>
+        <w:t>This document outlines the MLS Project and its features and deliverables</w:t>
       </w:r>
       <w:r>
         <w:rPr>
@@ -342,37 +524,13 @@
         <w:rPr>
           <w:rFonts w:cstheme="minorHAnsi"/>
         </w:rPr>
-        <w:t xml:space="preserve"> the</w:t>
-      </w:r>
-      <w:r>
-        <w:rPr>
-          <w:rFonts w:cstheme="minorHAnsi"/>
-        </w:rPr>
-        <w:t xml:space="preserve"> across Laurier University website and</w:t>
-      </w:r>
-      <w:r>
-        <w:rPr>
-          <w:rFonts w:cstheme="minorHAnsi"/>
-        </w:rPr>
-        <w:t xml:space="preserve"> possibly</w:t>
-      </w:r>
-      <w:r>
-        <w:rPr>
-          <w:rFonts w:cstheme="minorHAnsi"/>
-        </w:rPr>
-        <w:t xml:space="preserve"> any other websites</w:t>
-      </w:r>
-      <w:r>
-        <w:rPr>
-          <w:rFonts w:cstheme="minorHAnsi"/>
-        </w:rPr>
-        <w:t xml:space="preserve"> by the deadline of December</w:t>
-      </w:r>
-      <w:r>
-        <w:rPr>
-          <w:rFonts w:cstheme="minorHAnsi"/>
-        </w:rPr>
-        <w:t xml:space="preserve"> 2017</w:t>
+        <w:t xml:space="preserve"> to be used</w:t>
+      </w:r>
+      <w:r>
+        <w:rPr>
+          <w:rFonts w:cstheme="minorHAnsi"/>
+        </w:rPr>
+        <w:t xml:space="preserve"> the across Laurier University website and possibly any other websites by the deadline of December 2017</w:t>
       </w:r>
       <w:r>
         <w:rPr>
@@ -414,7 +572,463 @@
           <w:sz w:val="36"/>
           <w:szCs w:val="36"/>
         </w:rPr>
-        <w:t xml:space="preserve">1.4 </w:t>
+        <w:t>1.1.2 Assumptions and constraints</w:t>
+      </w:r>
+    </w:p>
+    <w:p>
+      <w:pPr>
+        <w:rPr>
+          <w:rFonts w:cstheme="minorHAnsi"/>
+        </w:rPr>
+      </w:pPr>
+      <w:r>
+        <w:rPr>
+          <w:rFonts w:cstheme="minorHAnsi"/>
+        </w:rPr>
+        <w:t>A</w:t>
+      </w:r>
+      <w:r>
+        <w:rPr>
+          <w:rFonts w:cstheme="minorHAnsi"/>
+        </w:rPr>
+        <w:t>ssumptions</w:t>
+      </w:r>
+      <w:r>
+        <w:rPr>
+          <w:rFonts w:cstheme="minorHAnsi"/>
+        </w:rPr>
+        <w:t>:</w:t>
+      </w:r>
+    </w:p>
+    <w:p>
+      <w:pPr>
+        <w:rPr>
+          <w:rFonts w:cstheme="minorHAnsi"/>
+        </w:rPr>
+      </w:pPr>
+      <w:r>
+        <w:rPr>
+          <w:rFonts w:cstheme="minorHAnsi"/>
+        </w:rPr>
+        <w:t>The MLS team will be using</w:t>
+      </w:r>
+    </w:p>
+    <w:p>
+      <w:pPr>
+        <w:pStyle w:val="ListParagraph"/>
+        <w:numPr>
+          <w:ilvl w:val="0"/>
+          <w:numId w:val="4"/>
+        </w:numPr>
+        <w:rPr>
+          <w:rFonts w:cstheme="minorHAnsi"/>
+        </w:rPr>
+      </w:pPr>
+      <w:r>
+        <w:rPr>
+          <w:rFonts w:cstheme="minorHAnsi"/>
+        </w:rPr>
+        <w:t>Bright space API</w:t>
+      </w:r>
+    </w:p>
+    <w:p>
+      <w:pPr>
+        <w:pStyle w:val="ListParagraph"/>
+        <w:numPr>
+          <w:ilvl w:val="0"/>
+          <w:numId w:val="4"/>
+        </w:numPr>
+        <w:rPr>
+          <w:rFonts w:cstheme="minorHAnsi"/>
+        </w:rPr>
+      </w:pPr>
+      <w:r>
+        <w:rPr>
+          <w:rFonts w:cstheme="minorHAnsi"/>
+        </w:rPr>
+        <w:t>Python language</w:t>
+      </w:r>
+    </w:p>
+    <w:p>
+      <w:pPr>
+        <w:rPr>
+          <w:rFonts w:cstheme="minorHAnsi"/>
+        </w:rPr>
+      </w:pPr>
+      <w:r>
+        <w:rPr>
+          <w:rFonts w:cstheme="minorHAnsi"/>
+        </w:rPr>
+        <w:lastRenderedPageBreak/>
+        <w:t>The Team will work on no budget</w:t>
+      </w:r>
+      <w:r>
+        <w:rPr>
+          <w:rFonts w:cstheme="minorHAnsi"/>
+        </w:rPr>
+        <w:t xml:space="preserve"> and has enough experience to complete the MLS Project.</w:t>
+      </w:r>
+    </w:p>
+    <w:p>
+      <w:pPr>
+        <w:rPr>
+          <w:rFonts w:cstheme="minorHAnsi"/>
+        </w:rPr>
+      </w:pPr>
+      <w:r>
+        <w:rPr>
+          <w:rFonts w:cstheme="minorHAnsi"/>
+        </w:rPr>
+        <w:t>Constraints include</w:t>
+      </w:r>
+      <w:r>
+        <w:rPr>
+          <w:rFonts w:cstheme="minorHAnsi"/>
+        </w:rPr>
+        <w:t>:</w:t>
+      </w:r>
+    </w:p>
+    <w:p>
+      <w:pPr>
+        <w:pStyle w:val="ListParagraph"/>
+        <w:numPr>
+          <w:ilvl w:val="0"/>
+          <w:numId w:val="7"/>
+        </w:numPr>
+        <w:rPr>
+          <w:rFonts w:cstheme="minorHAnsi"/>
+        </w:rPr>
+      </w:pPr>
+      <w:r>
+        <w:rPr>
+          <w:rFonts w:cstheme="minorHAnsi"/>
+        </w:rPr>
+        <w:t>Completion of the MLS project by December</w:t>
+      </w:r>
+      <w:r>
+        <w:rPr>
+          <w:rFonts w:cstheme="minorHAnsi"/>
+        </w:rPr>
+        <w:t xml:space="preserve"> </w:t>
+      </w:r>
+      <w:r>
+        <w:rPr>
+          <w:rFonts w:cstheme="minorHAnsi"/>
+        </w:rPr>
+        <w:t xml:space="preserve"> </w:t>
+      </w:r>
+    </w:p>
+    <w:p>
+      <w:pPr>
+        <w:pStyle w:val="ListParagraph"/>
+        <w:numPr>
+          <w:ilvl w:val="0"/>
+          <w:numId w:val="7"/>
+        </w:numPr>
+        <w:rPr>
+          <w:rFonts w:cstheme="minorHAnsi"/>
+        </w:rPr>
+      </w:pPr>
+      <w:r>
+        <w:rPr>
+          <w:rFonts w:cstheme="minorHAnsi"/>
+        </w:rPr>
+        <w:t>weekly</w:t>
+      </w:r>
+      <w:r>
+        <w:rPr>
+          <w:rFonts w:cstheme="minorHAnsi"/>
+        </w:rPr>
+        <w:t xml:space="preserve"> work period of 5 hours a week</w:t>
+      </w:r>
+      <w:r>
+        <w:rPr>
+          <w:rFonts w:cstheme="minorHAnsi"/>
+        </w:rPr>
+        <w:t xml:space="preserve"> or more</w:t>
+      </w:r>
+    </w:p>
+    <w:p>
+      <w:pPr>
+        <w:rPr>
+          <w:rFonts w:cstheme="minorHAnsi"/>
+          <w:sz w:val="36"/>
+          <w:szCs w:val="36"/>
+        </w:rPr>
+      </w:pPr>
+    </w:p>
+    <w:p>
+      <w:pPr>
+        <w:rPr>
+          <w:rFonts w:cstheme="minorHAnsi"/>
+          <w:sz w:val="36"/>
+          <w:szCs w:val="36"/>
+        </w:rPr>
+      </w:pPr>
+      <w:r>
+        <w:rPr>
+          <w:rFonts w:cstheme="minorHAnsi"/>
+          <w:sz w:val="36"/>
+          <w:szCs w:val="36"/>
+        </w:rPr>
+        <w:t>1.1.3 Project deliverables</w:t>
+      </w:r>
+    </w:p>
+    <w:p>
+      <w:r>
+        <w:rPr>
+          <w:b/>
+        </w:rPr>
+        <w:t>1.1.3.1</w:t>
+      </w:r>
+      <w:r>
+        <w:t xml:space="preserve"> </w:t>
+      </w:r>
+      <w:r>
+        <w:rPr>
+          <w:b/>
+        </w:rPr>
+        <w:t>Software deliverables</w:t>
+      </w:r>
+      <w:r>
+        <w:t xml:space="preserve"> The MLS Project team will deliver a fully functioning program by December</w:t>
+      </w:r>
+      <w:r>
+        <w:t>.</w:t>
+      </w:r>
+    </w:p>
+    <w:p>
+      <w:r>
+        <w:rPr>
+          <w:b/>
+        </w:rPr>
+        <w:t>1.1.3.2</w:t>
+      </w:r>
+      <w:r>
+        <w:t xml:space="preserve"> </w:t>
+      </w:r>
+      <w:r>
+        <w:rPr>
+          <w:b/>
+        </w:rPr>
+        <w:t>Document deliverables</w:t>
+      </w:r>
+      <w:r>
+        <w:t xml:space="preserve"> </w:t>
+      </w:r>
+      <w:r>
+        <w:t>Documents will be delivered</w:t>
+      </w:r>
+      <w:r>
+        <w:t xml:space="preserve"> by the MLS team</w:t>
+      </w:r>
+      <w:r>
+        <w:t xml:space="preserve"> over</w:t>
+      </w:r>
+      <w:r>
+        <w:t xml:space="preserve"> the time of</w:t>
+      </w:r>
+      <w:r>
+        <w:t xml:space="preserve"> development, for the team and the client. </w:t>
+      </w:r>
+    </w:p>
+    <w:p>
+      <w:r>
+        <w:rPr>
+          <w:b/>
+        </w:rPr>
+        <w:t>1.1.3.2.1</w:t>
+      </w:r>
+      <w:r>
+        <w:t xml:space="preserve"> </w:t>
+      </w:r>
+      <w:r>
+        <w:rPr>
+          <w:b/>
+        </w:rPr>
+        <w:t>Team documents</w:t>
+      </w:r>
+      <w:r>
+        <w:t xml:space="preserve"> The following documents are </w:t>
+      </w:r>
+      <w:r>
+        <w:t>required for the MLS Project</w:t>
+      </w:r>
+    </w:p>
+    <w:p>
+      <w:pPr>
+        <w:pStyle w:val="ListParagraph"/>
+        <w:numPr>
+          <w:ilvl w:val="0"/>
+          <w:numId w:val="5"/>
+        </w:numPr>
+        <w:rPr>
+          <w:rFonts w:cstheme="minorHAnsi"/>
+        </w:rPr>
+      </w:pPr>
+      <w:r>
+        <w:t xml:space="preserve">MLS Project </w:t>
+      </w:r>
+      <w:r>
+        <w:t>Sof</w:t>
+      </w:r>
+      <w:r>
+        <w:t xml:space="preserve">tware Project Management Plan. </w:t>
+      </w:r>
+    </w:p>
+    <w:p>
+      <w:pPr>
+        <w:pStyle w:val="ListParagraph"/>
+        <w:numPr>
+          <w:ilvl w:val="0"/>
+          <w:numId w:val="5"/>
+        </w:numPr>
+        <w:rPr>
+          <w:rFonts w:cstheme="minorHAnsi"/>
+        </w:rPr>
+      </w:pPr>
+      <w:r>
+        <w:t>MLS P</w:t>
+      </w:r>
+      <w:r>
+        <w:t>roject requirements document</w:t>
+      </w:r>
+    </w:p>
+    <w:p>
+      <w:pPr>
+        <w:rPr>
+          <w:b/>
+        </w:rPr>
+      </w:pPr>
+      <w:r>
+        <w:rPr>
+          <w:b/>
+        </w:rPr>
+        <w:t xml:space="preserve">1.1.3.2.2 Client documents </w:t>
+      </w:r>
+    </w:p>
+    <w:p>
+      <w:r>
+        <w:t>documents will be given to the client</w:t>
+      </w:r>
+      <w:r>
+        <w:t>:</w:t>
+      </w:r>
+    </w:p>
+    <w:p>
+      <w:pPr>
+        <w:pStyle w:val="ListParagraph"/>
+        <w:numPr>
+          <w:ilvl w:val="0"/>
+          <w:numId w:val="5"/>
+        </w:numPr>
+        <w:rPr>
+          <w:rFonts w:cstheme="minorHAnsi"/>
+        </w:rPr>
+      </w:pPr>
+      <w:r>
+        <w:t xml:space="preserve">Software Project Management Plan. </w:t>
+      </w:r>
+    </w:p>
+    <w:p>
+      <w:pPr>
+        <w:pStyle w:val="ListParagraph"/>
+        <w:numPr>
+          <w:ilvl w:val="0"/>
+          <w:numId w:val="5"/>
+        </w:numPr>
+        <w:rPr>
+          <w:rFonts w:cstheme="minorHAnsi"/>
+        </w:rPr>
+      </w:pPr>
+      <w:r>
+        <w:t>Requirements document</w:t>
+      </w:r>
+    </w:p>
+    <w:p>
+      <w:pPr>
+        <w:pStyle w:val="ListParagraph"/>
+        <w:rPr>
+          <w:rFonts w:cstheme="minorHAnsi"/>
+        </w:rPr>
+      </w:pPr>
+    </w:p>
+    <w:p>
+      <w:pPr>
+        <w:rPr>
+          <w:sz w:val="36"/>
+          <w:szCs w:val="36"/>
+        </w:rPr>
+      </w:pPr>
+      <w:r>
+        <w:rPr>
+          <w:sz w:val="36"/>
+          <w:szCs w:val="36"/>
+        </w:rPr>
+        <w:t>1.1.4 Schedule</w:t>
+      </w:r>
+      <w:r>
+        <w:rPr>
+          <w:sz w:val="36"/>
+          <w:szCs w:val="36"/>
+        </w:rPr>
+        <w:t xml:space="preserve"> Summary</w:t>
+      </w:r>
+    </w:p>
+    <w:p>
+      <w:pPr>
+        <w:rPr>
+          <w:rFonts w:cstheme="minorHAnsi"/>
+        </w:rPr>
+      </w:pPr>
+      <w:r>
+        <w:rPr>
+          <w:rFonts w:cstheme="minorHAnsi"/>
+        </w:rPr>
+        <w:t xml:space="preserve">Please refer to </w:t>
+      </w:r>
+      <w:r>
+        <w:rPr>
+          <w:rFonts w:cstheme="minorHAnsi"/>
+          <w:b/>
+        </w:rPr>
+        <w:t>section 6.1</w:t>
+      </w:r>
+      <w:r>
+        <w:rPr>
+          <w:rFonts w:cstheme="minorHAnsi"/>
+        </w:rPr>
+        <w:t xml:space="preserve"> of the Software project management plan for a detailed schedule</w:t>
+      </w:r>
+    </w:p>
+    <w:p>
+      <w:pPr>
+        <w:pStyle w:val="ListParagraph"/>
+      </w:pPr>
+    </w:p>
+    <w:p>
+      <w:pPr>
+        <w:rPr>
+          <w:rFonts w:cstheme="minorHAnsi"/>
+          <w:sz w:val="36"/>
+          <w:szCs w:val="36"/>
+        </w:rPr>
+      </w:pPr>
+      <w:r>
+        <w:rPr>
+          <w:rFonts w:cstheme="minorHAnsi"/>
+          <w:sz w:val="36"/>
+          <w:szCs w:val="36"/>
+        </w:rPr>
+        <w:t>2.0</w:t>
+      </w:r>
+      <w:r>
+        <w:rPr>
+          <w:rFonts w:cstheme="minorHAnsi"/>
+          <w:sz w:val="36"/>
+          <w:szCs w:val="36"/>
+        </w:rPr>
+        <w:t xml:space="preserve"> </w:t>
       </w:r>
       <w:r>
         <w:rPr>
@@ -430,26 +1044,18 @@
           <w:sz w:val="36"/>
           <w:szCs w:val="36"/>
         </w:rPr>
-        <w:t xml:space="preserve"> </w:t>
-      </w:r>
-      <w:r>
-        <w:rPr>
-          <w:rFonts w:cstheme="minorHAnsi"/>
-          <w:sz w:val="36"/>
-          <w:szCs w:val="36"/>
-        </w:rPr>
-        <w:t>References</w:t>
-      </w:r>
-    </w:p>
-    <w:p>
-      <w:pPr>
-        <w:rPr>
-          <w:rFonts w:cstheme="minorHAnsi"/>
-          <w:sz w:val="36"/>
-          <w:szCs w:val="36"/>
-        </w:rPr>
-      </w:pPr>
-      <w:hyperlink r:id="rId4" w:history="1">
+        <w:t xml:space="preserve"> References</w:t>
+      </w:r>
+    </w:p>
+    <w:p>
+      <w:pPr>
+        <w:rPr>
+          <w:rFonts w:cstheme="minorHAnsi"/>
+          <w:sz w:val="36"/>
+          <w:szCs w:val="36"/>
+        </w:rPr>
+      </w:pPr>
+      <w:hyperlink r:id="rId6" w:history="1">
         <w:r>
           <w:rPr>
             <w:rStyle w:val="Hyperlink"/>
@@ -485,13 +1091,7 @@
         <w:rPr>
           <w:rFonts w:cstheme="minorHAnsi"/>
         </w:rPr>
-        <w:t xml:space="preserve"> 1058-1998, IEEE Standard for Software Project Management Plans, IEEE 199</w:t>
-      </w:r>
-      <w:r>
-        <w:rPr>
-          <w:rFonts w:cstheme="minorHAnsi"/>
-        </w:rPr>
-        <w:t>8</w:t>
+        <w:t xml:space="preserve"> 1058-1998, IEEE Standard for Software Project Management Plans, IEEE 1998</w:t>
       </w:r>
     </w:p>
     <w:p>
@@ -506,6 +1106,12 @@
         </w:rPr>
         <w:t>MLS API Report</w:t>
       </w:r>
+      <w:r>
+        <w:rPr>
+          <w:rFonts w:cstheme="minorHAnsi"/>
+        </w:rPr>
+        <w:t xml:space="preserve"> by Jacob Harold</w:t>
+      </w:r>
     </w:p>
     <w:p>
       <w:pPr>
@@ -530,24 +1136,44 @@
       <w:pPr>
         <w:rPr>
           <w:rFonts w:cstheme="minorHAnsi"/>
-        </w:rPr>
-      </w:pPr>
-    </w:p>
-    <w:p>
-      <w:pPr>
-        <w:rPr>
-          <w:rFonts w:cstheme="minorHAnsi"/>
-          <w:sz w:val="36"/>
-          <w:szCs w:val="36"/>
-        </w:rPr>
-      </w:pPr>
-      <w:r>
-        <w:rPr>
-          <w:rFonts w:cstheme="minorHAnsi"/>
-          <w:sz w:val="36"/>
-          <w:szCs w:val="36"/>
-        </w:rPr>
-        <w:t xml:space="preserve">1.3 </w:t>
+          <w:sz w:val="36"/>
+          <w:szCs w:val="36"/>
+        </w:rPr>
+      </w:pPr>
+    </w:p>
+    <w:p>
+      <w:pPr>
+        <w:rPr>
+          <w:rFonts w:cstheme="minorHAnsi"/>
+          <w:sz w:val="36"/>
+          <w:szCs w:val="36"/>
+        </w:rPr>
+      </w:pPr>
+    </w:p>
+    <w:p>
+      <w:pPr>
+        <w:rPr>
+          <w:rFonts w:cstheme="minorHAnsi"/>
+          <w:sz w:val="36"/>
+          <w:szCs w:val="36"/>
+        </w:rPr>
+      </w:pPr>
+      <w:r>
+        <w:rPr>
+          <w:rFonts w:cstheme="minorHAnsi"/>
+          <w:sz w:val="36"/>
+          <w:szCs w:val="36"/>
+        </w:rPr>
+        <w:lastRenderedPageBreak/>
+        <w:t>3.0</w:t>
+      </w:r>
+      <w:r>
+        <w:rPr>
+          <w:rFonts w:cstheme="minorHAnsi"/>
+          <w:sz w:val="36"/>
+          <w:szCs w:val="36"/>
+        </w:rPr>
+        <w:t xml:space="preserve"> </w:t>
       </w:r>
       <w:r>
         <w:rPr>
@@ -596,6 +1222,12 @@
           <w:rFonts w:cstheme="minorHAnsi"/>
         </w:rPr>
         <w:t xml:space="preserve"> – The Desire to learn Application programming interface</w:t>
+      </w:r>
+      <w:r>
+        <w:rPr>
+          <w:rFonts w:cstheme="minorHAnsi"/>
+        </w:rPr>
+        <w:t xml:space="preserve"> used by MLS Project</w:t>
       </w:r>
     </w:p>
     <w:p>
@@ -664,6 +1296,24 @@
         </w:rPr>
         <w:t> Structured Query Language.</w:t>
       </w:r>
+    </w:p>
+    <w:p>
+      <w:pPr>
+        <w:rPr>
+          <w:rFonts w:cstheme="minorHAnsi"/>
+          <w:color w:val="222222"/>
+          <w:shd w:val="clear" w:color="auto" w:fill="FFFFFF"/>
+        </w:rPr>
+      </w:pPr>
+    </w:p>
+    <w:p>
+      <w:pPr>
+        <w:rPr>
+          <w:rFonts w:cstheme="minorHAnsi"/>
+          <w:color w:val="222222"/>
+          <w:shd w:val="clear" w:color="auto" w:fill="FFFFFF"/>
+        </w:rPr>
+      </w:pPr>
     </w:p>
     <w:p>
       <w:pPr>
@@ -687,6 +1337,823 @@
     </w:sectPr>
   </w:body>
 </w:document>
+</file>
+
+<file path=word/numbering.xml><?xml version="1.0" encoding="utf-8"?>
+<w:numbering xmlns:wpc="http://schemas.microsoft.com/office/word/2010/wordprocessingCanvas" xmlns:cx="http://schemas.microsoft.com/office/drawing/2014/chartex" xmlns:mc="http://schemas.openxmlformats.org/markup-compatibility/2006" xmlns:o="urn:schemas-microsoft-com:office:office" xmlns:r="http://schemas.openxmlformats.org/officeDocument/2006/relationships" xmlns:m="http://schemas.openxmlformats.org/officeDocument/2006/math" xmlns:v="urn:schemas-microsoft-com:vml" xmlns:wp14="http://schemas.microsoft.com/office/word/2010/wordprocessingDrawing" xmlns:wp="http://schemas.openxmlformats.org/drawingml/2006/wordprocessingDrawing" xmlns:w10="urn:schemas-microsoft-com:office:word" xmlns:w="http://schemas.openxmlformats.org/wordprocessingml/2006/main" xmlns:w14="http://schemas.microsoft.com/office/word/2010/wordml" xmlns:w15="http://schemas.microsoft.com/office/word/2012/wordml" xmlns:w16se="http://schemas.microsoft.com/office/word/2015/wordml/symex" xmlns:wpg="http://schemas.microsoft.com/office/word/2010/wordprocessingGroup" xmlns:wpi="http://schemas.microsoft.com/office/word/2010/wordprocessingInk" xmlns:wne="http://schemas.microsoft.com/office/word/2006/wordml" xmlns:wps="http://schemas.microsoft.com/office/word/2010/wordprocessingShape" mc:Ignorable="w14 w15 w16se wp14">
+  <w:abstractNum w:abstractNumId="0" w15:restartNumberingAfterBreak="0">
+    <w:nsid w:val="0989734E"/>
+    <w:multiLevelType w:val="hybridMultilevel"/>
+    <w:tmpl w:val="9F82BEC8"/>
+    <w:lvl w:ilvl="0" w:tplc="10090001">
+      <w:start w:val="1"/>
+      <w:numFmt w:val="bullet"/>
+      <w:lvlText w:val=""/>
+      <w:lvlJc w:val="left"/>
+      <w:pPr>
+        <w:ind w:left="720" w:hanging="360"/>
+      </w:pPr>
+      <w:rPr>
+        <w:rFonts w:ascii="Symbol" w:hAnsi="Symbol" w:hint="default"/>
+      </w:rPr>
+    </w:lvl>
+    <w:lvl w:ilvl="1" w:tplc="10090003" w:tentative="1">
+      <w:start w:val="1"/>
+      <w:numFmt w:val="bullet"/>
+      <w:lvlText w:val="o"/>
+      <w:lvlJc w:val="left"/>
+      <w:pPr>
+        <w:ind w:left="1440" w:hanging="360"/>
+      </w:pPr>
+      <w:rPr>
+        <w:rFonts w:ascii="Courier New" w:hAnsi="Courier New" w:cs="Courier New" w:hint="default"/>
+      </w:rPr>
+    </w:lvl>
+    <w:lvl w:ilvl="2" w:tplc="10090005" w:tentative="1">
+      <w:start w:val="1"/>
+      <w:numFmt w:val="bullet"/>
+      <w:lvlText w:val=""/>
+      <w:lvlJc w:val="left"/>
+      <w:pPr>
+        <w:ind w:left="2160" w:hanging="360"/>
+      </w:pPr>
+      <w:rPr>
+        <w:rFonts w:ascii="Wingdings" w:hAnsi="Wingdings" w:hint="default"/>
+      </w:rPr>
+    </w:lvl>
+    <w:lvl w:ilvl="3" w:tplc="10090001" w:tentative="1">
+      <w:start w:val="1"/>
+      <w:numFmt w:val="bullet"/>
+      <w:lvlText w:val=""/>
+      <w:lvlJc w:val="left"/>
+      <w:pPr>
+        <w:ind w:left="2880" w:hanging="360"/>
+      </w:pPr>
+      <w:rPr>
+        <w:rFonts w:ascii="Symbol" w:hAnsi="Symbol" w:hint="default"/>
+      </w:rPr>
+    </w:lvl>
+    <w:lvl w:ilvl="4" w:tplc="10090003" w:tentative="1">
+      <w:start w:val="1"/>
+      <w:numFmt w:val="bullet"/>
+      <w:lvlText w:val="o"/>
+      <w:lvlJc w:val="left"/>
+      <w:pPr>
+        <w:ind w:left="3600" w:hanging="360"/>
+      </w:pPr>
+      <w:rPr>
+        <w:rFonts w:ascii="Courier New" w:hAnsi="Courier New" w:cs="Courier New" w:hint="default"/>
+      </w:rPr>
+    </w:lvl>
+    <w:lvl w:ilvl="5" w:tplc="10090005" w:tentative="1">
+      <w:start w:val="1"/>
+      <w:numFmt w:val="bullet"/>
+      <w:lvlText w:val=""/>
+      <w:lvlJc w:val="left"/>
+      <w:pPr>
+        <w:ind w:left="4320" w:hanging="360"/>
+      </w:pPr>
+      <w:rPr>
+        <w:rFonts w:ascii="Wingdings" w:hAnsi="Wingdings" w:hint="default"/>
+      </w:rPr>
+    </w:lvl>
+    <w:lvl w:ilvl="6" w:tplc="10090001" w:tentative="1">
+      <w:start w:val="1"/>
+      <w:numFmt w:val="bullet"/>
+      <w:lvlText w:val=""/>
+      <w:lvlJc w:val="left"/>
+      <w:pPr>
+        <w:ind w:left="5040" w:hanging="360"/>
+      </w:pPr>
+      <w:rPr>
+        <w:rFonts w:ascii="Symbol" w:hAnsi="Symbol" w:hint="default"/>
+      </w:rPr>
+    </w:lvl>
+    <w:lvl w:ilvl="7" w:tplc="10090003" w:tentative="1">
+      <w:start w:val="1"/>
+      <w:numFmt w:val="bullet"/>
+      <w:lvlText w:val="o"/>
+      <w:lvlJc w:val="left"/>
+      <w:pPr>
+        <w:ind w:left="5760" w:hanging="360"/>
+      </w:pPr>
+      <w:rPr>
+        <w:rFonts w:ascii="Courier New" w:hAnsi="Courier New" w:cs="Courier New" w:hint="default"/>
+      </w:rPr>
+    </w:lvl>
+    <w:lvl w:ilvl="8" w:tplc="10090005" w:tentative="1">
+      <w:start w:val="1"/>
+      <w:numFmt w:val="bullet"/>
+      <w:lvlText w:val=""/>
+      <w:lvlJc w:val="left"/>
+      <w:pPr>
+        <w:ind w:left="6480" w:hanging="360"/>
+      </w:pPr>
+      <w:rPr>
+        <w:rFonts w:ascii="Wingdings" w:hAnsi="Wingdings" w:hint="default"/>
+      </w:rPr>
+    </w:lvl>
+  </w:abstractNum>
+  <w:abstractNum w:abstractNumId="1" w15:restartNumberingAfterBreak="0">
+    <w:nsid w:val="0EF159F2"/>
+    <w:multiLevelType w:val="hybridMultilevel"/>
+    <w:tmpl w:val="C77A49C4"/>
+    <w:lvl w:ilvl="0" w:tplc="10090001">
+      <w:start w:val="1"/>
+      <w:numFmt w:val="bullet"/>
+      <w:lvlText w:val=""/>
+      <w:lvlJc w:val="left"/>
+      <w:pPr>
+        <w:ind w:left="720" w:hanging="360"/>
+      </w:pPr>
+      <w:rPr>
+        <w:rFonts w:ascii="Symbol" w:hAnsi="Symbol" w:hint="default"/>
+      </w:rPr>
+    </w:lvl>
+    <w:lvl w:ilvl="1" w:tplc="10090003" w:tentative="1">
+      <w:start w:val="1"/>
+      <w:numFmt w:val="bullet"/>
+      <w:lvlText w:val="o"/>
+      <w:lvlJc w:val="left"/>
+      <w:pPr>
+        <w:ind w:left="1440" w:hanging="360"/>
+      </w:pPr>
+      <w:rPr>
+        <w:rFonts w:ascii="Courier New" w:hAnsi="Courier New" w:cs="Courier New" w:hint="default"/>
+      </w:rPr>
+    </w:lvl>
+    <w:lvl w:ilvl="2" w:tplc="10090005" w:tentative="1">
+      <w:start w:val="1"/>
+      <w:numFmt w:val="bullet"/>
+      <w:lvlText w:val=""/>
+      <w:lvlJc w:val="left"/>
+      <w:pPr>
+        <w:ind w:left="2160" w:hanging="360"/>
+      </w:pPr>
+      <w:rPr>
+        <w:rFonts w:ascii="Wingdings" w:hAnsi="Wingdings" w:hint="default"/>
+      </w:rPr>
+    </w:lvl>
+    <w:lvl w:ilvl="3" w:tplc="10090001" w:tentative="1">
+      <w:start w:val="1"/>
+      <w:numFmt w:val="bullet"/>
+      <w:lvlText w:val=""/>
+      <w:lvlJc w:val="left"/>
+      <w:pPr>
+        <w:ind w:left="2880" w:hanging="360"/>
+      </w:pPr>
+      <w:rPr>
+        <w:rFonts w:ascii="Symbol" w:hAnsi="Symbol" w:hint="default"/>
+      </w:rPr>
+    </w:lvl>
+    <w:lvl w:ilvl="4" w:tplc="10090003" w:tentative="1">
+      <w:start w:val="1"/>
+      <w:numFmt w:val="bullet"/>
+      <w:lvlText w:val="o"/>
+      <w:lvlJc w:val="left"/>
+      <w:pPr>
+        <w:ind w:left="3600" w:hanging="360"/>
+      </w:pPr>
+      <w:rPr>
+        <w:rFonts w:ascii="Courier New" w:hAnsi="Courier New" w:cs="Courier New" w:hint="default"/>
+      </w:rPr>
+    </w:lvl>
+    <w:lvl w:ilvl="5" w:tplc="10090005" w:tentative="1">
+      <w:start w:val="1"/>
+      <w:numFmt w:val="bullet"/>
+      <w:lvlText w:val=""/>
+      <w:lvlJc w:val="left"/>
+      <w:pPr>
+        <w:ind w:left="4320" w:hanging="360"/>
+      </w:pPr>
+      <w:rPr>
+        <w:rFonts w:ascii="Wingdings" w:hAnsi="Wingdings" w:hint="default"/>
+      </w:rPr>
+    </w:lvl>
+    <w:lvl w:ilvl="6" w:tplc="10090001" w:tentative="1">
+      <w:start w:val="1"/>
+      <w:numFmt w:val="bullet"/>
+      <w:lvlText w:val=""/>
+      <w:lvlJc w:val="left"/>
+      <w:pPr>
+        <w:ind w:left="5040" w:hanging="360"/>
+      </w:pPr>
+      <w:rPr>
+        <w:rFonts w:ascii="Symbol" w:hAnsi="Symbol" w:hint="default"/>
+      </w:rPr>
+    </w:lvl>
+    <w:lvl w:ilvl="7" w:tplc="10090003" w:tentative="1">
+      <w:start w:val="1"/>
+      <w:numFmt w:val="bullet"/>
+      <w:lvlText w:val="o"/>
+      <w:lvlJc w:val="left"/>
+      <w:pPr>
+        <w:ind w:left="5760" w:hanging="360"/>
+      </w:pPr>
+      <w:rPr>
+        <w:rFonts w:ascii="Courier New" w:hAnsi="Courier New" w:cs="Courier New" w:hint="default"/>
+      </w:rPr>
+    </w:lvl>
+    <w:lvl w:ilvl="8" w:tplc="10090005" w:tentative="1">
+      <w:start w:val="1"/>
+      <w:numFmt w:val="bullet"/>
+      <w:lvlText w:val=""/>
+      <w:lvlJc w:val="left"/>
+      <w:pPr>
+        <w:ind w:left="6480" w:hanging="360"/>
+      </w:pPr>
+      <w:rPr>
+        <w:rFonts w:ascii="Wingdings" w:hAnsi="Wingdings" w:hint="default"/>
+      </w:rPr>
+    </w:lvl>
+  </w:abstractNum>
+  <w:abstractNum w:abstractNumId="2" w15:restartNumberingAfterBreak="0">
+    <w:nsid w:val="521665DA"/>
+    <w:multiLevelType w:val="hybridMultilevel"/>
+    <w:tmpl w:val="735AD182"/>
+    <w:lvl w:ilvl="0" w:tplc="10090001">
+      <w:start w:val="1"/>
+      <w:numFmt w:val="bullet"/>
+      <w:lvlText w:val=""/>
+      <w:lvlJc w:val="left"/>
+      <w:pPr>
+        <w:ind w:left="720" w:hanging="360"/>
+      </w:pPr>
+      <w:rPr>
+        <w:rFonts w:ascii="Symbol" w:hAnsi="Symbol" w:hint="default"/>
+      </w:rPr>
+    </w:lvl>
+    <w:lvl w:ilvl="1" w:tplc="10090003" w:tentative="1">
+      <w:start w:val="1"/>
+      <w:numFmt w:val="bullet"/>
+      <w:lvlText w:val="o"/>
+      <w:lvlJc w:val="left"/>
+      <w:pPr>
+        <w:ind w:left="1440" w:hanging="360"/>
+      </w:pPr>
+      <w:rPr>
+        <w:rFonts w:ascii="Courier New" w:hAnsi="Courier New" w:cs="Courier New" w:hint="default"/>
+      </w:rPr>
+    </w:lvl>
+    <w:lvl w:ilvl="2" w:tplc="10090005" w:tentative="1">
+      <w:start w:val="1"/>
+      <w:numFmt w:val="bullet"/>
+      <w:lvlText w:val=""/>
+      <w:lvlJc w:val="left"/>
+      <w:pPr>
+        <w:ind w:left="2160" w:hanging="360"/>
+      </w:pPr>
+      <w:rPr>
+        <w:rFonts w:ascii="Wingdings" w:hAnsi="Wingdings" w:hint="default"/>
+      </w:rPr>
+    </w:lvl>
+    <w:lvl w:ilvl="3" w:tplc="10090001" w:tentative="1">
+      <w:start w:val="1"/>
+      <w:numFmt w:val="bullet"/>
+      <w:lvlText w:val=""/>
+      <w:lvlJc w:val="left"/>
+      <w:pPr>
+        <w:ind w:left="2880" w:hanging="360"/>
+      </w:pPr>
+      <w:rPr>
+        <w:rFonts w:ascii="Symbol" w:hAnsi="Symbol" w:hint="default"/>
+      </w:rPr>
+    </w:lvl>
+    <w:lvl w:ilvl="4" w:tplc="10090003" w:tentative="1">
+      <w:start w:val="1"/>
+      <w:numFmt w:val="bullet"/>
+      <w:lvlText w:val="o"/>
+      <w:lvlJc w:val="left"/>
+      <w:pPr>
+        <w:ind w:left="3600" w:hanging="360"/>
+      </w:pPr>
+      <w:rPr>
+        <w:rFonts w:ascii="Courier New" w:hAnsi="Courier New" w:cs="Courier New" w:hint="default"/>
+      </w:rPr>
+    </w:lvl>
+    <w:lvl w:ilvl="5" w:tplc="10090005" w:tentative="1">
+      <w:start w:val="1"/>
+      <w:numFmt w:val="bullet"/>
+      <w:lvlText w:val=""/>
+      <w:lvlJc w:val="left"/>
+      <w:pPr>
+        <w:ind w:left="4320" w:hanging="360"/>
+      </w:pPr>
+      <w:rPr>
+        <w:rFonts w:ascii="Wingdings" w:hAnsi="Wingdings" w:hint="default"/>
+      </w:rPr>
+    </w:lvl>
+    <w:lvl w:ilvl="6" w:tplc="10090001" w:tentative="1">
+      <w:start w:val="1"/>
+      <w:numFmt w:val="bullet"/>
+      <w:lvlText w:val=""/>
+      <w:lvlJc w:val="left"/>
+      <w:pPr>
+        <w:ind w:left="5040" w:hanging="360"/>
+      </w:pPr>
+      <w:rPr>
+        <w:rFonts w:ascii="Symbol" w:hAnsi="Symbol" w:hint="default"/>
+      </w:rPr>
+    </w:lvl>
+    <w:lvl w:ilvl="7" w:tplc="10090003" w:tentative="1">
+      <w:start w:val="1"/>
+      <w:numFmt w:val="bullet"/>
+      <w:lvlText w:val="o"/>
+      <w:lvlJc w:val="left"/>
+      <w:pPr>
+        <w:ind w:left="5760" w:hanging="360"/>
+      </w:pPr>
+      <w:rPr>
+        <w:rFonts w:ascii="Courier New" w:hAnsi="Courier New" w:cs="Courier New" w:hint="default"/>
+      </w:rPr>
+    </w:lvl>
+    <w:lvl w:ilvl="8" w:tplc="10090005" w:tentative="1">
+      <w:start w:val="1"/>
+      <w:numFmt w:val="bullet"/>
+      <w:lvlText w:val=""/>
+      <w:lvlJc w:val="left"/>
+      <w:pPr>
+        <w:ind w:left="6480" w:hanging="360"/>
+      </w:pPr>
+      <w:rPr>
+        <w:rFonts w:ascii="Wingdings" w:hAnsi="Wingdings" w:hint="default"/>
+      </w:rPr>
+    </w:lvl>
+  </w:abstractNum>
+  <w:abstractNum w:abstractNumId="3" w15:restartNumberingAfterBreak="0">
+    <w:nsid w:val="5CB85649"/>
+    <w:multiLevelType w:val="multilevel"/>
+    <w:tmpl w:val="DF288584"/>
+    <w:lvl w:ilvl="0">
+      <w:start w:val="1"/>
+      <w:numFmt w:val="decimal"/>
+      <w:lvlText w:val="%1"/>
+      <w:lvlJc w:val="left"/>
+      <w:pPr>
+        <w:ind w:left="540" w:hanging="540"/>
+      </w:pPr>
+      <w:rPr>
+        <w:rFonts w:hint="default"/>
+      </w:rPr>
+    </w:lvl>
+    <w:lvl w:ilvl="1">
+      <w:start w:val="1"/>
+      <w:numFmt w:val="decimal"/>
+      <w:lvlText w:val="%1.%2"/>
+      <w:lvlJc w:val="left"/>
+      <w:pPr>
+        <w:ind w:left="720" w:hanging="720"/>
+      </w:pPr>
+      <w:rPr>
+        <w:rFonts w:hint="default"/>
+      </w:rPr>
+    </w:lvl>
+    <w:lvl w:ilvl="2">
+      <w:start w:val="1"/>
+      <w:numFmt w:val="decimal"/>
+      <w:lvlText w:val="%1.%2.%3"/>
+      <w:lvlJc w:val="left"/>
+      <w:pPr>
+        <w:ind w:left="720" w:hanging="720"/>
+      </w:pPr>
+      <w:rPr>
+        <w:rFonts w:hint="default"/>
+      </w:rPr>
+    </w:lvl>
+    <w:lvl w:ilvl="3">
+      <w:start w:val="1"/>
+      <w:numFmt w:val="decimal"/>
+      <w:lvlText w:val="%1.%2.%3.%4"/>
+      <w:lvlJc w:val="left"/>
+      <w:pPr>
+        <w:ind w:left="1080" w:hanging="1080"/>
+      </w:pPr>
+      <w:rPr>
+        <w:rFonts w:hint="default"/>
+      </w:rPr>
+    </w:lvl>
+    <w:lvl w:ilvl="4">
+      <w:start w:val="1"/>
+      <w:numFmt w:val="decimal"/>
+      <w:lvlText w:val="%1.%2.%3.%4.%5"/>
+      <w:lvlJc w:val="left"/>
+      <w:pPr>
+        <w:ind w:left="1440" w:hanging="1440"/>
+      </w:pPr>
+      <w:rPr>
+        <w:rFonts w:hint="default"/>
+      </w:rPr>
+    </w:lvl>
+    <w:lvl w:ilvl="5">
+      <w:start w:val="1"/>
+      <w:numFmt w:val="decimal"/>
+      <w:lvlText w:val="%1.%2.%3.%4.%5.%6"/>
+      <w:lvlJc w:val="left"/>
+      <w:pPr>
+        <w:ind w:left="1800" w:hanging="1800"/>
+      </w:pPr>
+      <w:rPr>
+        <w:rFonts w:hint="default"/>
+      </w:rPr>
+    </w:lvl>
+    <w:lvl w:ilvl="6">
+      <w:start w:val="1"/>
+      <w:numFmt w:val="decimal"/>
+      <w:lvlText w:val="%1.%2.%3.%4.%5.%6.%7"/>
+      <w:lvlJc w:val="left"/>
+      <w:pPr>
+        <w:ind w:left="1800" w:hanging="1800"/>
+      </w:pPr>
+      <w:rPr>
+        <w:rFonts w:hint="default"/>
+      </w:rPr>
+    </w:lvl>
+    <w:lvl w:ilvl="7">
+      <w:start w:val="1"/>
+      <w:numFmt w:val="decimal"/>
+      <w:lvlText w:val="%1.%2.%3.%4.%5.%6.%7.%8"/>
+      <w:lvlJc w:val="left"/>
+      <w:pPr>
+        <w:ind w:left="2160" w:hanging="2160"/>
+      </w:pPr>
+      <w:rPr>
+        <w:rFonts w:hint="default"/>
+      </w:rPr>
+    </w:lvl>
+    <w:lvl w:ilvl="8">
+      <w:start w:val="1"/>
+      <w:numFmt w:val="decimal"/>
+      <w:lvlText w:val="%1.%2.%3.%4.%5.%6.%7.%8.%9"/>
+      <w:lvlJc w:val="left"/>
+      <w:pPr>
+        <w:ind w:left="2520" w:hanging="2520"/>
+      </w:pPr>
+      <w:rPr>
+        <w:rFonts w:hint="default"/>
+      </w:rPr>
+    </w:lvl>
+  </w:abstractNum>
+  <w:abstractNum w:abstractNumId="4" w15:restartNumberingAfterBreak="0">
+    <w:nsid w:val="6B016187"/>
+    <w:multiLevelType w:val="hybridMultilevel"/>
+    <w:tmpl w:val="6F1CFCFE"/>
+    <w:lvl w:ilvl="0" w:tplc="10090001">
+      <w:start w:val="1"/>
+      <w:numFmt w:val="bullet"/>
+      <w:lvlText w:val=""/>
+      <w:lvlJc w:val="left"/>
+      <w:pPr>
+        <w:ind w:left="720" w:hanging="360"/>
+      </w:pPr>
+      <w:rPr>
+        <w:rFonts w:ascii="Symbol" w:hAnsi="Symbol" w:hint="default"/>
+      </w:rPr>
+    </w:lvl>
+    <w:lvl w:ilvl="1" w:tplc="10090003" w:tentative="1">
+      <w:start w:val="1"/>
+      <w:numFmt w:val="bullet"/>
+      <w:lvlText w:val="o"/>
+      <w:lvlJc w:val="left"/>
+      <w:pPr>
+        <w:ind w:left="1440" w:hanging="360"/>
+      </w:pPr>
+      <w:rPr>
+        <w:rFonts w:ascii="Courier New" w:hAnsi="Courier New" w:cs="Courier New" w:hint="default"/>
+      </w:rPr>
+    </w:lvl>
+    <w:lvl w:ilvl="2" w:tplc="10090005" w:tentative="1">
+      <w:start w:val="1"/>
+      <w:numFmt w:val="bullet"/>
+      <w:lvlText w:val=""/>
+      <w:lvlJc w:val="left"/>
+      <w:pPr>
+        <w:ind w:left="2160" w:hanging="360"/>
+      </w:pPr>
+      <w:rPr>
+        <w:rFonts w:ascii="Wingdings" w:hAnsi="Wingdings" w:hint="default"/>
+      </w:rPr>
+    </w:lvl>
+    <w:lvl w:ilvl="3" w:tplc="10090001" w:tentative="1">
+      <w:start w:val="1"/>
+      <w:numFmt w:val="bullet"/>
+      <w:lvlText w:val=""/>
+      <w:lvlJc w:val="left"/>
+      <w:pPr>
+        <w:ind w:left="2880" w:hanging="360"/>
+      </w:pPr>
+      <w:rPr>
+        <w:rFonts w:ascii="Symbol" w:hAnsi="Symbol" w:hint="default"/>
+      </w:rPr>
+    </w:lvl>
+    <w:lvl w:ilvl="4" w:tplc="10090003" w:tentative="1">
+      <w:start w:val="1"/>
+      <w:numFmt w:val="bullet"/>
+      <w:lvlText w:val="o"/>
+      <w:lvlJc w:val="left"/>
+      <w:pPr>
+        <w:ind w:left="3600" w:hanging="360"/>
+      </w:pPr>
+      <w:rPr>
+        <w:rFonts w:ascii="Courier New" w:hAnsi="Courier New" w:cs="Courier New" w:hint="default"/>
+      </w:rPr>
+    </w:lvl>
+    <w:lvl w:ilvl="5" w:tplc="10090005" w:tentative="1">
+      <w:start w:val="1"/>
+      <w:numFmt w:val="bullet"/>
+      <w:lvlText w:val=""/>
+      <w:lvlJc w:val="left"/>
+      <w:pPr>
+        <w:ind w:left="4320" w:hanging="360"/>
+      </w:pPr>
+      <w:rPr>
+        <w:rFonts w:ascii="Wingdings" w:hAnsi="Wingdings" w:hint="default"/>
+      </w:rPr>
+    </w:lvl>
+    <w:lvl w:ilvl="6" w:tplc="10090001" w:tentative="1">
+      <w:start w:val="1"/>
+      <w:numFmt w:val="bullet"/>
+      <w:lvlText w:val=""/>
+      <w:lvlJc w:val="left"/>
+      <w:pPr>
+        <w:ind w:left="5040" w:hanging="360"/>
+      </w:pPr>
+      <w:rPr>
+        <w:rFonts w:ascii="Symbol" w:hAnsi="Symbol" w:hint="default"/>
+      </w:rPr>
+    </w:lvl>
+    <w:lvl w:ilvl="7" w:tplc="10090003" w:tentative="1">
+      <w:start w:val="1"/>
+      <w:numFmt w:val="bullet"/>
+      <w:lvlText w:val="o"/>
+      <w:lvlJc w:val="left"/>
+      <w:pPr>
+        <w:ind w:left="5760" w:hanging="360"/>
+      </w:pPr>
+      <w:rPr>
+        <w:rFonts w:ascii="Courier New" w:hAnsi="Courier New" w:cs="Courier New" w:hint="default"/>
+      </w:rPr>
+    </w:lvl>
+    <w:lvl w:ilvl="8" w:tplc="10090005" w:tentative="1">
+      <w:start w:val="1"/>
+      <w:numFmt w:val="bullet"/>
+      <w:lvlText w:val=""/>
+      <w:lvlJc w:val="left"/>
+      <w:pPr>
+        <w:ind w:left="6480" w:hanging="360"/>
+      </w:pPr>
+      <w:rPr>
+        <w:rFonts w:ascii="Wingdings" w:hAnsi="Wingdings" w:hint="default"/>
+      </w:rPr>
+    </w:lvl>
+  </w:abstractNum>
+  <w:abstractNum w:abstractNumId="5" w15:restartNumberingAfterBreak="0">
+    <w:nsid w:val="7B55463A"/>
+    <w:multiLevelType w:val="multilevel"/>
+    <w:tmpl w:val="BCFCAB2A"/>
+    <w:lvl w:ilvl="0">
+      <w:start w:val="1"/>
+      <w:numFmt w:val="decimal"/>
+      <w:lvlText w:val="%1"/>
+      <w:lvlJc w:val="left"/>
+      <w:pPr>
+        <w:ind w:left="360" w:hanging="360"/>
+      </w:pPr>
+      <w:rPr>
+        <w:rFonts w:hint="default"/>
+      </w:rPr>
+    </w:lvl>
+    <w:lvl w:ilvl="1">
+      <w:start w:val="1"/>
+      <w:numFmt w:val="decimal"/>
+      <w:lvlText w:val="%1.%2"/>
+      <w:lvlJc w:val="left"/>
+      <w:pPr>
+        <w:ind w:left="360" w:hanging="360"/>
+      </w:pPr>
+      <w:rPr>
+        <w:rFonts w:hint="default"/>
+      </w:rPr>
+    </w:lvl>
+    <w:lvl w:ilvl="2">
+      <w:start w:val="1"/>
+      <w:numFmt w:val="decimal"/>
+      <w:lvlText w:val="%1.%2.%3"/>
+      <w:lvlJc w:val="left"/>
+      <w:pPr>
+        <w:ind w:left="720" w:hanging="720"/>
+      </w:pPr>
+      <w:rPr>
+        <w:rFonts w:hint="default"/>
+      </w:rPr>
+    </w:lvl>
+    <w:lvl w:ilvl="3">
+      <w:start w:val="1"/>
+      <w:numFmt w:val="decimal"/>
+      <w:lvlText w:val="%1.%2.%3.%4"/>
+      <w:lvlJc w:val="left"/>
+      <w:pPr>
+        <w:ind w:left="720" w:hanging="720"/>
+      </w:pPr>
+      <w:rPr>
+        <w:rFonts w:hint="default"/>
+      </w:rPr>
+    </w:lvl>
+    <w:lvl w:ilvl="4">
+      <w:start w:val="1"/>
+      <w:numFmt w:val="decimal"/>
+      <w:lvlText w:val="%1.%2.%3.%4.%5"/>
+      <w:lvlJc w:val="left"/>
+      <w:pPr>
+        <w:ind w:left="1080" w:hanging="1080"/>
+      </w:pPr>
+      <w:rPr>
+        <w:rFonts w:hint="default"/>
+      </w:rPr>
+    </w:lvl>
+    <w:lvl w:ilvl="5">
+      <w:start w:val="1"/>
+      <w:numFmt w:val="decimal"/>
+      <w:lvlText w:val="%1.%2.%3.%4.%5.%6"/>
+      <w:lvlJc w:val="left"/>
+      <w:pPr>
+        <w:ind w:left="1080" w:hanging="1080"/>
+      </w:pPr>
+      <w:rPr>
+        <w:rFonts w:hint="default"/>
+      </w:rPr>
+    </w:lvl>
+    <w:lvl w:ilvl="6">
+      <w:start w:val="1"/>
+      <w:numFmt w:val="decimal"/>
+      <w:lvlText w:val="%1.%2.%3.%4.%5.%6.%7"/>
+      <w:lvlJc w:val="left"/>
+      <w:pPr>
+        <w:ind w:left="1440" w:hanging="1440"/>
+      </w:pPr>
+      <w:rPr>
+        <w:rFonts w:hint="default"/>
+      </w:rPr>
+    </w:lvl>
+    <w:lvl w:ilvl="7">
+      <w:start w:val="1"/>
+      <w:numFmt w:val="decimal"/>
+      <w:lvlText w:val="%1.%2.%3.%4.%5.%6.%7.%8"/>
+      <w:lvlJc w:val="left"/>
+      <w:pPr>
+        <w:ind w:left="1440" w:hanging="1440"/>
+      </w:pPr>
+      <w:rPr>
+        <w:rFonts w:hint="default"/>
+      </w:rPr>
+    </w:lvl>
+    <w:lvl w:ilvl="8">
+      <w:start w:val="1"/>
+      <w:numFmt w:val="decimal"/>
+      <w:lvlText w:val="%1.%2.%3.%4.%5.%6.%7.%8.%9"/>
+      <w:lvlJc w:val="left"/>
+      <w:pPr>
+        <w:ind w:left="1440" w:hanging="1440"/>
+      </w:pPr>
+      <w:rPr>
+        <w:rFonts w:hint="default"/>
+      </w:rPr>
+    </w:lvl>
+  </w:abstractNum>
+  <w:abstractNum w:abstractNumId="6" w15:restartNumberingAfterBreak="0">
+    <w:nsid w:val="7DA74452"/>
+    <w:multiLevelType w:val="multilevel"/>
+    <w:tmpl w:val="6CAA42DA"/>
+    <w:lvl w:ilvl="0">
+      <w:start w:val="1"/>
+      <w:numFmt w:val="decimal"/>
+      <w:lvlText w:val="%1"/>
+      <w:lvlJc w:val="left"/>
+      <w:pPr>
+        <w:ind w:left="540" w:hanging="540"/>
+      </w:pPr>
+      <w:rPr>
+        <w:rFonts w:hint="default"/>
+      </w:rPr>
+    </w:lvl>
+    <w:lvl w:ilvl="1">
+      <w:start w:val="1"/>
+      <w:numFmt w:val="decimal"/>
+      <w:lvlText w:val="%1.%2"/>
+      <w:lvlJc w:val="left"/>
+      <w:pPr>
+        <w:ind w:left="720" w:hanging="720"/>
+      </w:pPr>
+      <w:rPr>
+        <w:rFonts w:hint="default"/>
+      </w:rPr>
+    </w:lvl>
+    <w:lvl w:ilvl="2">
+      <w:start w:val="1"/>
+      <w:numFmt w:val="decimal"/>
+      <w:lvlText w:val="%1.%2.%3"/>
+      <w:lvlJc w:val="left"/>
+      <w:pPr>
+        <w:ind w:left="720" w:hanging="720"/>
+      </w:pPr>
+      <w:rPr>
+        <w:rFonts w:hint="default"/>
+      </w:rPr>
+    </w:lvl>
+    <w:lvl w:ilvl="3">
+      <w:start w:val="1"/>
+      <w:numFmt w:val="decimal"/>
+      <w:lvlText w:val="%1.%2.%3.%4"/>
+      <w:lvlJc w:val="left"/>
+      <w:pPr>
+        <w:ind w:left="1080" w:hanging="1080"/>
+      </w:pPr>
+      <w:rPr>
+        <w:rFonts w:hint="default"/>
+      </w:rPr>
+    </w:lvl>
+    <w:lvl w:ilvl="4">
+      <w:start w:val="1"/>
+      <w:numFmt w:val="decimal"/>
+      <w:lvlText w:val="%1.%2.%3.%4.%5"/>
+      <w:lvlJc w:val="left"/>
+      <w:pPr>
+        <w:ind w:left="1440" w:hanging="1440"/>
+      </w:pPr>
+      <w:rPr>
+        <w:rFonts w:hint="default"/>
+      </w:rPr>
+    </w:lvl>
+    <w:lvl w:ilvl="5">
+      <w:start w:val="1"/>
+      <w:numFmt w:val="decimal"/>
+      <w:lvlText w:val="%1.%2.%3.%4.%5.%6"/>
+      <w:lvlJc w:val="left"/>
+      <w:pPr>
+        <w:ind w:left="1800" w:hanging="1800"/>
+      </w:pPr>
+      <w:rPr>
+        <w:rFonts w:hint="default"/>
+      </w:rPr>
+    </w:lvl>
+    <w:lvl w:ilvl="6">
+      <w:start w:val="1"/>
+      <w:numFmt w:val="decimal"/>
+      <w:lvlText w:val="%1.%2.%3.%4.%5.%6.%7"/>
+      <w:lvlJc w:val="left"/>
+      <w:pPr>
+        <w:ind w:left="1800" w:hanging="1800"/>
+      </w:pPr>
+      <w:rPr>
+        <w:rFonts w:hint="default"/>
+      </w:rPr>
+    </w:lvl>
+    <w:lvl w:ilvl="7">
+      <w:start w:val="1"/>
+      <w:numFmt w:val="decimal"/>
+      <w:lvlText w:val="%1.%2.%3.%4.%5.%6.%7.%8"/>
+      <w:lvlJc w:val="left"/>
+      <w:pPr>
+        <w:ind w:left="2160" w:hanging="2160"/>
+      </w:pPr>
+      <w:rPr>
+        <w:rFonts w:hint="default"/>
+      </w:rPr>
+    </w:lvl>
+    <w:lvl w:ilvl="8">
+      <w:start w:val="1"/>
+      <w:numFmt w:val="decimal"/>
+      <w:lvlText w:val="%1.%2.%3.%4.%5.%6.%7.%8.%9"/>
+      <w:lvlJc w:val="left"/>
+      <w:pPr>
+        <w:ind w:left="2520" w:hanging="2520"/>
+      </w:pPr>
+      <w:rPr>
+        <w:rFonts w:hint="default"/>
+      </w:rPr>
+    </w:lvl>
+  </w:abstractNum>
+  <w:num w:numId="1">
+    <w:abstractNumId w:val="3"/>
+  </w:num>
+  <w:num w:numId="2">
+    <w:abstractNumId w:val="6"/>
+  </w:num>
+  <w:num w:numId="3">
+    <w:abstractNumId w:val="5"/>
+  </w:num>
+  <w:num w:numId="4">
+    <w:abstractNumId w:val="2"/>
+  </w:num>
+  <w:num w:numId="5">
+    <w:abstractNumId w:val="4"/>
+  </w:num>
+  <w:num w:numId="6">
+    <w:abstractNumId w:val="1"/>
+  </w:num>
+  <w:num w:numId="7">
+    <w:abstractNumId w:val="0"/>
+  </w:num>
+</w:numbering>
 </file>
 
 <file path=word/styles.xml><?xml version="1.0" encoding="utf-8"?>
@@ -1122,6 +2589,17 @@
       <w:u w:val="single"/>
     </w:rPr>
   </w:style>
+  <w:style w:type="paragraph" w:styleId="ListParagraph">
+    <w:name w:val="List Paragraph"/>
+    <w:basedOn w:val="Normal"/>
+    <w:uiPriority w:val="34"/>
+    <w:qFormat/>
+    <w:rsid w:val="00DE31A5"/>
+    <w:pPr>
+      <w:ind w:left="720"/>
+      <w:contextualSpacing/>
+    </w:pPr>
+  </w:style>
 </w:styles>
 </file>
 
@@ -1384,4 +2862,16 @@
     </a:ext>
   </a:extLst>
 </a:theme>
+</file>
+
+<file path=customXml/item1.xml><?xml version="1.0" encoding="utf-8"?>
+<b:Sources xmlns:b="http://schemas.openxmlformats.org/officeDocument/2006/bibliography" xmlns="http://schemas.openxmlformats.org/officeDocument/2006/bibliography" SelectedStyle="\APASixthEditionOfficeOnline.xsl" StyleName="APA" Version="6"/>
+</file>
+
+<file path=customXml/itemProps1.xml><?xml version="1.0" encoding="utf-8"?>
+<ds:datastoreItem xmlns:ds="http://schemas.openxmlformats.org/officeDocument/2006/customXml" ds:itemID="{EA6047D1-A988-455C-BD29-6389E61A53B8}">
+  <ds:schemaRefs>
+    <ds:schemaRef ds:uri="http://schemas.openxmlformats.org/officeDocument/2006/bibliography"/>
+  </ds:schemaRefs>
+</ds:datastoreItem>
 </file>
</xml_diff>